<commit_message>
fix typos and duplicated samples
</commit_message>
<xml_diff>
--- a/docs/Littorina_offspring_size_issue.docx
+++ b/docs/Littorina_offspring_size_issue.docx
@@ -90,9 +90,9 @@
       <w:pPr>
         <w:pStyle w:val="Heading2"/>
       </w:pPr>
-      <w:bookmarkStart w:id="20" w:name="Xb6cb315e38e5b4e09cb06abc1ef3346f9dffe6a"/>
-      <w:r>
-        <w:t xml:space="preserve">Part one: Correlation and multicollinearity</w:t>
+      <w:bookmarkStart w:id="20" w:name="part-one-size-dependence-of-other-traits"/>
+      <w:r>
+        <w:t xml:space="preserve">Part one: Size dependence of other traits</w:t>
       </w:r>
       <w:bookmarkEnd w:id="20"/>
     </w:p>
@@ -106,6 +106,506 @@
       <w:r>
         <w:br/>
       </w:r>
+      <w:r>
+        <w:t xml:space="preserve">Our question is about plasticity which can be studied from the relationship between offspring and parents (by tank). We think that any snail will change in various phenotypes as it grows. Taking weight as an example, the bigger the snail, the heavier it is. This means that comparing weights of offspring and parents risks simply showing us effects of size, rather than the plasticity in weight that we are interested in. We might see effects of size plasticity but we might also see confounding effects of other types of size variation, particularly the effect of sampling time.</w:t>
+      </w:r>
+      <w:r>
+        <w:br/>
+      </w:r>
+      <w:r>
+        <w:t xml:space="preserve">There are generally two ways to deal with this: find the relationship between weight and size and then analyse residuals from that relationship, or include size as a covariate in the model when analysing weight. Generally, the latter approach is preferable but it can be hard to implement correctly (and I think that is probably true in our case because of the unusual regression approach we are using). Both approaches have a problem for the snails: we expect that (at least for some traits) the effect of size will be different for crab and wave (and might change continuously across the contact zone). So, there may be no single relationship between size and weight (for example) that can be applied to generate residuals.</w:t>
+      </w:r>
+      <w:r>
+        <w:br/>
+      </w:r>
+      <w:r>
+        <w:t xml:space="preserve">I think this all means that the first step is to test the relationship of each variable to size and test whether the relationship is constant over tanks. I think this may have to be done separately for parents and offspring (although it might be nice to test whether the relationship changes…) and maybe also for adults and juveniles.</w:t>
+      </w:r>
+      <w:r>
+        <w:br/>
+      </w:r>
+      <w:r>
+        <w:t xml:space="preserve">For weight, we expect</w:t>
+      </w:r>
+      <w:r>
+        <w:t xml:space="preserve"> </w:t>
+      </w:r>
+      <m:oMath>
+        <m:r>
+          <m:rPr>
+            <m:nor/>
+            <m:sty m:val="p"/>
+          </m:rPr>
+          <m:t>ln</m:t>
+        </m:r>
+        <m:r>
+          <m:rPr>
+            <m:nor/>
+            <m:sty m:val="p"/>
+          </m:rPr>
+          <m:t>weight</m:t>
+        </m:r>
+        <m:r>
+          <m:t>∼</m:t>
+        </m:r>
+        <m:r>
+          <m:rPr>
+            <m:nor/>
+            <m:sty m:val="p"/>
+          </m:rPr>
+          <m:t>size</m:t>
+        </m:r>
+      </m:oMath>
+      <w:r>
+        <w:t xml:space="preserve"> </w:t>
+      </w:r>
+      <w:r>
+        <w:t xml:space="preserve">and weight should scale with</w:t>
+      </w:r>
+      <w:r>
+        <w:t xml:space="preserve"> </w:t>
+      </w:r>
+      <m:oMath>
+        <m:sSup>
+          <m:e>
+            <m:r>
+              <m:rPr>
+                <m:nor/>
+                <m:sty m:val="p"/>
+              </m:rPr>
+              <m:t>size</m:t>
+            </m:r>
+          </m:e>
+          <m:sup>
+            <m:r>
+              <m:t>3</m:t>
+            </m:r>
+          </m:sup>
+        </m:sSup>
+      </m:oMath>
+      <w:r>
+        <w:t xml:space="preserve">, where size is measured as length (mm) so an alternative is to use</w:t>
+      </w:r>
+      <w:r>
+        <w:t xml:space="preserve"> </w:t>
+      </w:r>
+      <m:oMath>
+        <m:rad>
+          <m:deg>
+            <m:r>
+              <m:t>3</m:t>
+            </m:r>
+          </m:deg>
+          <m:e>
+            <m:r>
+              <m:rPr>
+                <m:nor/>
+                <m:sty m:val="p"/>
+              </m:rPr>
+              <m:t>weight</m:t>
+            </m:r>
+          </m:e>
+        </m:rad>
+      </m:oMath>
+      <w:r>
+        <w:t xml:space="preserve">. So, we should fit:</w:t>
+      </w:r>
+    </w:p>
+    <w:p>
+      <w:pPr>
+        <w:pStyle w:val="BodyText"/>
+      </w:pPr>
+      <m:oMath>
+        <m:r>
+          <m:rPr>
+            <m:nor/>
+            <m:sty m:val="p"/>
+          </m:rPr>
+          <m:t>ln</m:t>
+        </m:r>
+        <m:r>
+          <m:rPr>
+            <m:nor/>
+            <m:sty m:val="p"/>
+          </m:rPr>
+          <m:t>weight</m:t>
+        </m:r>
+        <m:r>
+          <m:t>∼</m:t>
+        </m:r>
+        <m:r>
+          <m:rPr>
+            <m:nor/>
+            <m:sty m:val="p"/>
+          </m:rPr>
+          <m:t>size</m:t>
+        </m:r>
+        <m:r>
+          <m:t>×</m:t>
+        </m:r>
+        <m:r>
+          <m:rPr>
+            <m:nor/>
+            <m:sty m:val="p"/>
+          </m:rPr>
+          <m:t>tank</m:t>
+        </m:r>
+      </m:oMath>
+    </w:p>
+    <w:p>
+      <w:pPr>
+        <w:pStyle w:val="BodyText"/>
+      </w:pPr>
+      <w:r>
+        <w:t xml:space="preserve">(and try adding a term for maturity?)</w:t>
+      </w:r>
+    </w:p>
+    <w:p>
+      <w:pPr>
+        <w:pStyle w:val="SourceCode"/>
+      </w:pPr>
+      <w:r>
+        <w:rPr>
+          <w:rStyle w:val="VerbatimChar"/>
+        </w:rPr>
+        <w:t xml:space="preserve">## [[1]]</w:t>
+      </w:r>
+    </w:p>
+    <w:p>
+      <w:pPr>
+        <w:pStyle w:val="CaptionedFigure"/>
+      </w:pPr>
+      <w:r>
+        <w:drawing>
+          <wp:inline>
+            <wp:extent cx="5334000" cy="5334000"/>
+            <wp:effectExtent b="0" l="0" r="0" t="0"/>
+            <wp:docPr descr="Figure tmp1. Scatter plots of the relationship between size and the other phenotypes in each generation separately." title="" id="1" name="Picture"/>
+            <a:graphic>
+              <a:graphicData uri="http://schemas.openxmlformats.org/drawingml/2006/picture">
+                <pic:pic>
+                  <pic:nvPicPr>
+                    <pic:cNvPr descr="Littorina_offspring_size_issue_files/figure-docx/tmp1-1.png" id="0" name="Picture"/>
+                    <pic:cNvPicPr>
+                      <a:picLocks noChangeArrowheads="1" noChangeAspect="1"/>
+                    </pic:cNvPicPr>
+                  </pic:nvPicPr>
+                  <pic:blipFill>
+                    <a:blip r:embed="rId21"/>
+                    <a:stretch>
+                      <a:fillRect/>
+                    </a:stretch>
+                  </pic:blipFill>
+                  <pic:spPr bwMode="auto">
+                    <a:xfrm>
+                      <a:off x="0" y="0"/>
+                      <a:ext cx="5334000" cy="5334000"/>
+                    </a:xfrm>
+                    <a:prstGeom prst="rect">
+                      <a:avLst/>
+                    </a:prstGeom>
+                    <a:noFill/>
+                    <a:ln w="9525">
+                      <a:noFill/>
+                      <a:headEnd/>
+                      <a:tailEnd/>
+                    </a:ln>
+                  </pic:spPr>
+                </pic:pic>
+              </a:graphicData>
+            </a:graphic>
+          </wp:inline>
+        </w:drawing>
+      </w:r>
+    </w:p>
+    <w:p>
+      <w:pPr>
+        <w:pStyle w:val="ImageCaption"/>
+      </w:pPr>
+      <w:r>
+        <w:t xml:space="preserve">Figure tmp1. Scatter plots of the relationship between size and the other phenotypes in each generation separately.</w:t>
+      </w:r>
+    </w:p>
+    <w:p>
+      <w:pPr>
+        <w:pStyle w:val="SourceCode"/>
+      </w:pPr>
+      <w:r>
+        <w:rPr>
+          <w:rStyle w:val="VerbatimChar"/>
+        </w:rPr>
+        <w:t xml:space="preserve">## </w:t>
+      </w:r>
+      <w:r>
+        <w:br/>
+      </w:r>
+      <w:r>
+        <w:rPr>
+          <w:rStyle w:val="VerbatimChar"/>
+        </w:rPr>
+        <w:t xml:space="preserve">## [[2]]</w:t>
+      </w:r>
+    </w:p>
+    <w:p>
+      <w:pPr>
+        <w:pStyle w:val="CaptionedFigure"/>
+      </w:pPr>
+      <w:r>
+        <w:drawing>
+          <wp:inline>
+            <wp:extent cx="5334000" cy="5334000"/>
+            <wp:effectExtent b="0" l="0" r="0" t="0"/>
+            <wp:docPr descr="Figure tmp1. Scatter plots of the relationship between size and the other phenotypes in each generation separately." title="" id="1" name="Picture"/>
+            <a:graphic>
+              <a:graphicData uri="http://schemas.openxmlformats.org/drawingml/2006/picture">
+                <pic:pic>
+                  <pic:nvPicPr>
+                    <pic:cNvPr descr="Littorina_offspring_size_issue_files/figure-docx/tmp1-2.png" id="0" name="Picture"/>
+                    <pic:cNvPicPr>
+                      <a:picLocks noChangeArrowheads="1" noChangeAspect="1"/>
+                    </pic:cNvPicPr>
+                  </pic:nvPicPr>
+                  <pic:blipFill>
+                    <a:blip r:embed="rId22"/>
+                    <a:stretch>
+                      <a:fillRect/>
+                    </a:stretch>
+                  </pic:blipFill>
+                  <pic:spPr bwMode="auto">
+                    <a:xfrm>
+                      <a:off x="0" y="0"/>
+                      <a:ext cx="5334000" cy="5334000"/>
+                    </a:xfrm>
+                    <a:prstGeom prst="rect">
+                      <a:avLst/>
+                    </a:prstGeom>
+                    <a:noFill/>
+                    <a:ln w="9525">
+                      <a:noFill/>
+                      <a:headEnd/>
+                      <a:tailEnd/>
+                    </a:ln>
+                  </pic:spPr>
+                </pic:pic>
+              </a:graphicData>
+            </a:graphic>
+          </wp:inline>
+        </w:drawing>
+      </w:r>
+    </w:p>
+    <w:p>
+      <w:pPr>
+        <w:pStyle w:val="ImageCaption"/>
+      </w:pPr>
+      <w:r>
+        <w:t xml:space="preserve">Figure tmp1. Scatter plots of the relationship between size and the other phenotypes in each generation separately.</w:t>
+      </w:r>
+    </w:p>
+    <w:p>
+      <w:pPr>
+        <w:pStyle w:val="SourceCode"/>
+      </w:pPr>
+      <w:r>
+        <w:rPr>
+          <w:rStyle w:val="VerbatimChar"/>
+        </w:rPr>
+        <w:t xml:space="preserve">## </w:t>
+      </w:r>
+      <w:r>
+        <w:br/>
+      </w:r>
+      <w:r>
+        <w:rPr>
+          <w:rStyle w:val="VerbatimChar"/>
+        </w:rPr>
+        <w:t xml:space="preserve">## [[3]]</w:t>
+      </w:r>
+    </w:p>
+    <w:p>
+      <w:pPr>
+        <w:pStyle w:val="CaptionedFigure"/>
+      </w:pPr>
+      <w:r>
+        <w:drawing>
+          <wp:inline>
+            <wp:extent cx="5334000" cy="5334000"/>
+            <wp:effectExtent b="0" l="0" r="0" t="0"/>
+            <wp:docPr descr="Figure tmp1. Scatter plots of the relationship between size and the other phenotypes in each generation separately." title="" id="1" name="Picture"/>
+            <a:graphic>
+              <a:graphicData uri="http://schemas.openxmlformats.org/drawingml/2006/picture">
+                <pic:pic>
+                  <pic:nvPicPr>
+                    <pic:cNvPr descr="Littorina_offspring_size_issue_files/figure-docx/tmp1-3.png" id="0" name="Picture"/>
+                    <pic:cNvPicPr>
+                      <a:picLocks noChangeArrowheads="1" noChangeAspect="1"/>
+                    </pic:cNvPicPr>
+                  </pic:nvPicPr>
+                  <pic:blipFill>
+                    <a:blip r:embed="rId23"/>
+                    <a:stretch>
+                      <a:fillRect/>
+                    </a:stretch>
+                  </pic:blipFill>
+                  <pic:spPr bwMode="auto">
+                    <a:xfrm>
+                      <a:off x="0" y="0"/>
+                      <a:ext cx="5334000" cy="5334000"/>
+                    </a:xfrm>
+                    <a:prstGeom prst="rect">
+                      <a:avLst/>
+                    </a:prstGeom>
+                    <a:noFill/>
+                    <a:ln w="9525">
+                      <a:noFill/>
+                      <a:headEnd/>
+                      <a:tailEnd/>
+                    </a:ln>
+                  </pic:spPr>
+                </pic:pic>
+              </a:graphicData>
+            </a:graphic>
+          </wp:inline>
+        </w:drawing>
+      </w:r>
+    </w:p>
+    <w:p>
+      <w:pPr>
+        <w:pStyle w:val="ImageCaption"/>
+      </w:pPr>
+      <w:r>
+        <w:t xml:space="preserve">Figure tmp1. Scatter plots of the relationship between size and the other phenotypes in each generation separately.</w:t>
+      </w:r>
+    </w:p>
+    <w:p>
+      <w:pPr>
+        <w:pStyle w:val="SourceCode"/>
+      </w:pPr>
+      <w:r>
+        <w:rPr>
+          <w:rStyle w:val="VerbatimChar"/>
+        </w:rPr>
+        <w:t xml:space="preserve">## </w:t>
+      </w:r>
+      <w:r>
+        <w:br/>
+      </w:r>
+      <w:r>
+        <w:rPr>
+          <w:rStyle w:val="VerbatimChar"/>
+        </w:rPr>
+        <w:t xml:space="preserve">## [[4]]</w:t>
+      </w:r>
+    </w:p>
+    <w:p>
+      <w:pPr>
+        <w:pStyle w:val="CaptionedFigure"/>
+      </w:pPr>
+      <w:r>
+        <w:drawing>
+          <wp:inline>
+            <wp:extent cx="5334000" cy="5334000"/>
+            <wp:effectExtent b="0" l="0" r="0" t="0"/>
+            <wp:docPr descr="Figure tmp1. Scatter plots of the relationship between size and the other phenotypes in each generation separately." title="" id="1" name="Picture"/>
+            <a:graphic>
+              <a:graphicData uri="http://schemas.openxmlformats.org/drawingml/2006/picture">
+                <pic:pic>
+                  <pic:nvPicPr>
+                    <pic:cNvPr descr="Littorina_offspring_size_issue_files/figure-docx/tmp1-4.png" id="0" name="Picture"/>
+                    <pic:cNvPicPr>
+                      <a:picLocks noChangeArrowheads="1" noChangeAspect="1"/>
+                    </pic:cNvPicPr>
+                  </pic:nvPicPr>
+                  <pic:blipFill>
+                    <a:blip r:embed="rId24"/>
+                    <a:stretch>
+                      <a:fillRect/>
+                    </a:stretch>
+                  </pic:blipFill>
+                  <pic:spPr bwMode="auto">
+                    <a:xfrm>
+                      <a:off x="0" y="0"/>
+                      <a:ext cx="5334000" cy="5334000"/>
+                    </a:xfrm>
+                    <a:prstGeom prst="rect">
+                      <a:avLst/>
+                    </a:prstGeom>
+                    <a:noFill/>
+                    <a:ln w="9525">
+                      <a:noFill/>
+                      <a:headEnd/>
+                      <a:tailEnd/>
+                    </a:ln>
+                  </pic:spPr>
+                </pic:pic>
+              </a:graphicData>
+            </a:graphic>
+          </wp:inline>
+        </w:drawing>
+      </w:r>
+    </w:p>
+    <w:p>
+      <w:pPr>
+        <w:pStyle w:val="ImageCaption"/>
+      </w:pPr>
+      <w:r>
+        <w:t xml:space="preserve">Figure tmp1. Scatter plots of the relationship between size and the other phenotypes in each generation separately.</w:t>
+      </w:r>
+    </w:p>
+    <w:p>
+      <w:pPr>
+        <w:pStyle w:val="BodyText"/>
+      </w:pPr>
+      <w:r>
+        <w:t xml:space="preserve">It may then be possible to predict what the mean</w:t>
+      </w:r>
+      <w:r>
+        <w:t xml:space="preserve"> </w:t>
+      </w:r>
+      <m:oMath>
+        <m:r>
+          <m:rPr>
+            <m:nor/>
+            <m:sty m:val="p"/>
+          </m:rPr>
+          <m:t>ln</m:t>
+        </m:r>
+        <m:r>
+          <m:rPr>
+            <m:nor/>
+            <m:sty m:val="p"/>
+          </m:rPr>
+          <m:t>weight</m:t>
+        </m:r>
+      </m:oMath>
+      <w:r>
+        <w:t xml:space="preserve"> </w:t>
+      </w:r>
+      <w:r>
+        <w:t xml:space="preserve">for snails in each tank would be at the overall mean size of snails for the experiment (with associated standard error) and plug that into the plasticity calculations.</w:t>
+      </w:r>
+    </w:p>
+    <w:p>
+      <w:pPr>
+        <w:pStyle w:val="BodyText"/>
+      </w:pPr>
+      <w:r>
+        <w:t xml:space="preserve">Generally, I do not think this is a multi-colinearity problem because we are not trying to explain one response variable on the basis of many independent variables. It is more productive to think of each variable as a function of size. I know that size + thickness might completely explain weight but that is a somewhat separate issue. It would just make plasticity in weight rather uninteresting because it would depend on size and thickness plasticity.</w:t>
+      </w:r>
+    </w:p>
+    <w:p>
+      <w:pPr>
+        <w:pStyle w:val="Heading3"/>
+      </w:pPr>
+      <w:bookmarkStart w:id="25" w:name="results"/>
+      <w:r>
+        <w:t xml:space="preserve">Results</w:t>
+      </w:r>
+      <w:bookmarkEnd w:id="25"/>
+    </w:p>
+    <w:p>
+      <w:pPr>
+        <w:pStyle w:val="FirstParagraph"/>
+      </w:pPr>
       <w:r>
         <w:t xml:space="preserve">As expected, size, thickness and weight result to be highly correlated within generations (Fig. 1) and between generations (Fig. 2). One way to detect whether they are also collinear is to check the Choleski decomposition of the correlation matrix - if there is (multi)collinearity there will be some diagonal elements that are close to zero (Table 2). There is also another way to assess multicollinearity and that is by computing a score called the variance inflation factor (VIF), which measures how much the variance of a regression coefficient is inflated due to multicollinearity in the model. I have not exactly figured out how to implement this second test for multicollinearity to our case but, for example, if we consider the outcome variable</w:t>
       </w:r>
@@ -155,7 +655,7 @@
                     </pic:cNvPicPr>
                   </pic:nvPicPr>
                   <pic:blipFill>
-                    <a:blip r:embed="rId21"/>
+                    <a:blip r:embed="rId26"/>
                     <a:stretch>
                       <a:fillRect/>
                     </a:stretch>
@@ -230,7 +730,7 @@
                     </pic:cNvPicPr>
                   </pic:nvPicPr>
                   <pic:blipFill>
-                    <a:blip r:embed="rId22"/>
+                    <a:blip r:embed="rId27"/>
                     <a:stretch>
                       <a:fillRect/>
                     </a:stretch>
@@ -305,7 +805,7 @@
                     </pic:cNvPicPr>
                   </pic:nvPicPr>
                   <pic:blipFill>
-                    <a:blip r:embed="rId23"/>
+                    <a:blip r:embed="rId28"/>
                     <a:stretch>
                       <a:fillRect/>
                     </a:stretch>
@@ -380,7 +880,7 @@
                     </pic:cNvPicPr>
                   </pic:nvPicPr>
                   <pic:blipFill>
-                    <a:blip r:embed="rId24"/>
+                    <a:blip r:embed="rId29"/>
                     <a:stretch>
                       <a:fillRect/>
                     </a:stretch>
@@ -417,78 +917,11 @@
     </w:p>
     <w:p>
       <w:pPr>
-        <w:pStyle w:val="SourceCode"/>
-      </w:pPr>
-      <w:r>
-        <w:rPr>
-          <w:rStyle w:val="VerbatimChar"/>
-        </w:rPr>
-        <w:t xml:space="preserve">## </w:t>
-      </w:r>
+        <w:pStyle w:val="BodyText"/>
+      </w:pPr>
       <w:r>
         <w:br/>
       </w:r>
-      <w:r>
-        <w:rPr>
-          <w:rStyle w:val="VerbatimChar"/>
-        </w:rPr>
-        <w:t xml:space="preserve">## [[5]]</w:t>
-      </w:r>
-    </w:p>
-    <w:p>
-      <w:pPr>
-        <w:pStyle w:val="CaptionedFigure"/>
-      </w:pPr>
-      <w:r>
-        <w:drawing>
-          <wp:inline>
-            <wp:extent cx="5334000" cy="3556000"/>
-            <wp:effectExtent b="0" l="0" r="0" t="0"/>
-            <wp:docPr descr="Figure 1. Scatter plots of the relationship between size and the other phenotypes in each generation separately." title="" id="1" name="Picture"/>
-            <a:graphic>
-              <a:graphicData uri="http://schemas.openxmlformats.org/drawingml/2006/picture">
-                <pic:pic>
-                  <pic:nvPicPr>
-                    <pic:cNvPr descr="Littorina_offspring_size_issue_files/figure-docx/fig1-5.png" id="0" name="Picture"/>
-                    <pic:cNvPicPr>
-                      <a:picLocks noChangeArrowheads="1" noChangeAspect="1"/>
-                    </pic:cNvPicPr>
-                  </pic:nvPicPr>
-                  <pic:blipFill>
-                    <a:blip r:embed="rId25"/>
-                    <a:stretch>
-                      <a:fillRect/>
-                    </a:stretch>
-                  </pic:blipFill>
-                  <pic:spPr bwMode="auto">
-                    <a:xfrm>
-                      <a:off x="0" y="0"/>
-                      <a:ext cx="5334000" cy="3556000"/>
-                    </a:xfrm>
-                    <a:prstGeom prst="rect">
-                      <a:avLst/>
-                    </a:prstGeom>
-                    <a:noFill/>
-                    <a:ln w="9525">
-                      <a:noFill/>
-                      <a:headEnd/>
-                      <a:tailEnd/>
-                    </a:ln>
-                  </pic:spPr>
-                </pic:pic>
-              </a:graphicData>
-            </a:graphic>
-          </wp:inline>
-        </w:drawing>
-      </w:r>
-    </w:p>
-    <w:p>
-      <w:pPr>
-        <w:pStyle w:val="ImageCaption"/>
-      </w:pPr>
-      <w:r>
-        <w:t xml:space="preserve">Figure 1. Scatter plots of the relationship between size and the other phenotypes in each generation separately.</w:t>
-      </w:r>
     </w:p>
     <w:p>
       <w:pPr>
@@ -519,74 +952,66 @@
         <w:pStyle w:val="BodyText"/>
       </w:pPr>
       <w:r>
+        <w:t xml:space="preserve">None of the diagonal elements are close to zero but the closest values are found in size, thickness and weight. Given these results, we can exclude mutlicollinearity and focus on the consequences of using highly correlated variables in the model. However, I am quite skeptical about the abscence of multicollinearity because in general, it is expected that an absolute correlation coefficient of</w:t>
+      </w:r>
+      <w:r>
+        <w:t xml:space="preserve"> </w:t>
+      </w:r>
+      <m:oMath>
+        <m:r>
+          <m:t>&gt;</m:t>
+        </m:r>
+        <m:r>
+          <m:t>0.9</m:t>
+        </m:r>
+      </m:oMath>
+      <w:r>
+        <w:t xml:space="preserve"> </w:t>
+      </w:r>
+      <w:r>
+        <w:t xml:space="preserve">among two or more predictors indicates the presence of multicollinearity (Dohoo et al. 1997). Perhaps I am performing the Choleski decomposition of the correlation matrix on the wrong set of variables. What would you suggest?</w:t>
+      </w:r>
+    </w:p>
+    <w:p>
+      <w:pPr>
+        <w:pStyle w:val="BodyText"/>
+      </w:pPr>
+      <w:r>
+        <w:t xml:space="preserve">Dohoo, I., Ducrot, C., Fourichon, C., Donald, A. and Hurnik, D. (1997),</w:t>
+      </w:r>
+      <w:r>
+        <w:t xml:space="preserve"> </w:t>
+      </w:r>
+      <w:r>
+        <w:t xml:space="preserve">“</w:t>
+      </w:r>
+      <w:r>
+        <w:t xml:space="preserve">An overview of techniques for dealing with large numbers of independent variables in epidemiologic studies</w:t>
+      </w:r>
+      <w:r>
+        <w:t xml:space="preserve">”</w:t>
+      </w:r>
+      <w:r>
+        <w:t xml:space="preserve">, Preventive Veterinary Medicine, Vol. 29 No. 3, pp. 221-239.</w:t>
+      </w:r>
+    </w:p>
+    <w:p>
+      <w:pPr>
+        <w:pStyle w:val="BodyText"/>
+      </w:pPr>
+      <w:r>
         <w:br/>
       </w:r>
     </w:p>
     <w:p>
       <w:pPr>
-        <w:pStyle w:val="BodyText"/>
-      </w:pPr>
-      <w:r>
-        <w:t xml:space="preserve">None of the diagonal elements are close to zero but the closest values are found in size, thickness and weight. Given these results, we can exclude mutlicollinearity and focus on the consequences of using highly correlated variables in the model. However, I am quite skeptical about the abscence of multicollinearity because in general, it is expected that an absolute correlation coefficient of</w:t>
-      </w:r>
-      <w:r>
-        <w:t xml:space="preserve"> </w:t>
-      </w:r>
-      <m:oMath>
-        <m:r>
-          <m:t>&gt;</m:t>
-        </m:r>
-        <m:r>
-          <m:t>0.9</m:t>
-        </m:r>
-      </m:oMath>
-      <w:r>
-        <w:t xml:space="preserve"> </w:t>
-      </w:r>
-      <w:r>
-        <w:t xml:space="preserve">among two or more predictors indicates the presence of multicollinearity (Dohoo et al. 1997). Perhaps I am performing the Choleski decomposition of the correlation matrix on the wrong set of variables. What would you suggest?</w:t>
-      </w:r>
-    </w:p>
-    <w:p>
-      <w:pPr>
-        <w:pStyle w:val="BodyText"/>
-      </w:pPr>
-      <w:r>
-        <w:t xml:space="preserve">Dohoo, I., Ducrot, C., Fourichon, C., Donald, A. and Hurnik, D. (1997),</w:t>
-      </w:r>
-      <w:r>
-        <w:t xml:space="preserve"> </w:t>
-      </w:r>
-      <w:r>
-        <w:t xml:space="preserve">“</w:t>
-      </w:r>
-      <w:r>
-        <w:t xml:space="preserve">An overview of techniques for dealing with large numbers of independent variables in epidemiologic studies</w:t>
-      </w:r>
-      <w:r>
-        <w:t xml:space="preserve">”</w:t>
-      </w:r>
-      <w:r>
-        <w:t xml:space="preserve">, Preventive Veterinary Medicine, Vol. 29 No. 3, pp. 221-239.</w:t>
-      </w:r>
-    </w:p>
-    <w:p>
-      <w:pPr>
-        <w:pStyle w:val="BodyText"/>
-      </w:pPr>
-      <w:r>
-        <w:br/>
-      </w:r>
-    </w:p>
-    <w:p>
-      <w:pPr>
         <w:pStyle w:val="Heading2"/>
       </w:pPr>
-      <w:bookmarkStart w:id="26" w:name="part-two-size-at-maturation"/>
-      <w:r>
-        <w:t xml:space="preserve">Part two: Size at maturation</w:t>
-      </w:r>
-      <w:bookmarkEnd w:id="26"/>
+      <w:bookmarkStart w:id="30" w:name="part-two-size-at-maturity"/>
+      <w:r>
+        <w:t xml:space="preserve">Part two: Size at maturity</w:t>
+      </w:r>
+      <w:bookmarkEnd w:id="30"/>
     </w:p>
     <w:p>
       <w:pPr>
@@ -658,7 +1083,7 @@
         <w:jc w:val="center"/>
       </w:tblPr>
       <w:tblGrid>
-        <w:gridCol w:w="1328"/>
+        <w:gridCol w:w="2110"/>
         <w:gridCol w:w="1328"/>
         <w:gridCol w:w="1328"/>
       </w:tblGrid>
@@ -824,7 +1249,7 @@
                 <w:szCs w:val="22"/>
                 <w:color w:val="111111"/>
               </w:rPr>
-              <w:t xml:space="preserve">261</w:t>
+              <w:t xml:space="preserve">152</w:t>
             </w:r>
           </w:p>
         </w:tc>
@@ -853,7 +1278,7 @@
                 <w:szCs w:val="22"/>
                 <w:color w:val="111111"/>
               </w:rPr>
-              <w:t xml:space="preserve">204</w:t>
+              <w:t xml:space="preserve">187</w:t>
             </w:r>
           </w:p>
         </w:tc>
@@ -861,7 +1286,7 @@
       <w:tr>
         <w:trPr>
           <w:cantSplit/>
-          <w:trHeight w:val="412" w:hRule="auto"/>
+          <w:trHeight w:val="455" w:hRule="auto"/>
         </w:trPr>
         <w:tc>
           <w:tcPr>
@@ -888,7 +1313,7 @@
                 <w:szCs w:val="22"/>
                 <w:color w:val="111111"/>
               </w:rPr>
-              <w:t xml:space="preserve">immature</w:t>
+              <w:t xml:space="preserve">immature_female</w:t>
             </w:r>
           </w:p>
         </w:tc>
@@ -946,7 +1371,100 @@
                 <w:szCs w:val="22"/>
                 <w:color w:val="111111"/>
               </w:rPr>
-              <w:t xml:space="preserve">62</w:t>
+              <w:t xml:space="preserve">24</w:t>
+            </w:r>
+          </w:p>
+        </w:tc>
+      </w:tr>
+      <w:tr>
+        <w:trPr>
+          <w:cantSplit/>
+          <w:trHeight w:val="452" w:hRule="auto"/>
+        </w:trPr>
+        <w:tc>
+          <w:tcPr>
+            <w:tcBorders/>
+            <w:shd w:val="clear" w:color="auto" w:fill="FFFFFF"/>
+            <w:tcMar>
+              <w:top w:w="0" w:type="dxa"/>
+              <w:bottom w:w="0" w:type="dxa"/>
+              <w:left w:w="0" w:type="dxa"/>
+              <w:right w:w="0" w:type="dxa"/>
+            </w:tcMar>
+            <w:vAlign w:val="center"/>
+          </w:tcPr>
+          <w:p>
+            <w:pPr>
+              <w:jc w:val="left"/>
+              <w:spacing w:after="40" w:before="40"/>
+              <w:ind w:firstLine="0" w:left="100" w:right="100"/>
+            </w:pPr>
+            <w:r xmlns:w="http://schemas.openxmlformats.org/wordprocessingml/2006/main" xmlns:wp="http://schemas.openxmlformats.org/drawingml/2006/wordprocessingDrawing" xmlns:r="http://schemas.openxmlformats.org/officeDocument/2006/relationships" xmlns:w14="http://schemas.microsoft.com/office/word/2010/wordml">
+              <w:rPr>
+                <w:rFonts w:ascii="Arial" w:hAnsi="Arial" w:eastAsia="Arial" w:cs="Arial"/>
+                <w:sz w:val="22"/>
+                <w:szCs w:val="22"/>
+                <w:color w:val="111111"/>
+              </w:rPr>
+              <w:t xml:space="preserve">immature_male</w:t>
+            </w:r>
+          </w:p>
+        </w:tc>
+        <w:tc>
+          <w:tcPr>
+            <w:tcBorders/>
+            <w:shd w:val="clear" w:color="auto" w:fill="FFFFFF"/>
+            <w:tcMar>
+              <w:top w:w="0" w:type="dxa"/>
+              <w:bottom w:w="0" w:type="dxa"/>
+              <w:left w:w="0" w:type="dxa"/>
+              <w:right w:w="0" w:type="dxa"/>
+            </w:tcMar>
+            <w:vAlign w:val="center"/>
+          </w:tcPr>
+          <w:p>
+            <w:pPr>
+              <w:jc w:val="right"/>
+              <w:spacing w:after="40" w:before="40"/>
+              <w:ind w:firstLine="0" w:left="100" w:right="100"/>
+            </w:pPr>
+            <w:r xmlns:w="http://schemas.openxmlformats.org/wordprocessingml/2006/main" xmlns:wp="http://schemas.openxmlformats.org/drawingml/2006/wordprocessingDrawing" xmlns:r="http://schemas.openxmlformats.org/officeDocument/2006/relationships" xmlns:w14="http://schemas.microsoft.com/office/word/2010/wordml">
+              <w:rPr>
+                <w:rFonts w:ascii="Arial" w:hAnsi="Arial" w:eastAsia="Arial" w:cs="Arial"/>
+                <w:sz w:val="22"/>
+                <w:szCs w:val="22"/>
+                <w:color w:val="111111"/>
+              </w:rPr>
+              <w:t xml:space="preserve">6</w:t>
+            </w:r>
+          </w:p>
+        </w:tc>
+        <w:tc>
+          <w:tcPr>
+            <w:tcBorders/>
+            <w:shd w:val="clear" w:color="auto" w:fill="FFFFFF"/>
+            <w:tcMar>
+              <w:top w:w="0" w:type="dxa"/>
+              <w:bottom w:w="0" w:type="dxa"/>
+              <w:left w:w="0" w:type="dxa"/>
+              <w:right w:w="0" w:type="dxa"/>
+            </w:tcMar>
+            <w:vAlign w:val="center"/>
+          </w:tcPr>
+          <w:p>
+            <w:pPr>
+              <w:jc w:val="right"/>
+              <w:spacing w:after="40" w:before="40"/>
+              <w:ind w:firstLine="0" w:left="100" w:right="100"/>
+            </w:pPr>
+            <w:r xmlns:w="http://schemas.openxmlformats.org/wordprocessingml/2006/main" xmlns:wp="http://schemas.openxmlformats.org/drawingml/2006/wordprocessingDrawing" xmlns:r="http://schemas.openxmlformats.org/officeDocument/2006/relationships" xmlns:w14="http://schemas.microsoft.com/office/word/2010/wordml">
+              <w:rPr>
+                <w:rFonts w:ascii="Arial" w:hAnsi="Arial" w:eastAsia="Arial" w:cs="Arial"/>
+                <w:sz w:val="22"/>
+                <w:szCs w:val="22"/>
+                <w:color w:val="111111"/>
+              </w:rPr>
+              <w:t xml:space="preserve">37</w:t>
             </w:r>
           </w:p>
         </w:tc>
@@ -1010,7 +1528,7 @@
                 <w:szCs w:val="22"/>
                 <w:color w:val="111111"/>
               </w:rPr>
-              <w:t xml:space="preserve">2</w:t>
+              <w:t xml:space="preserve">74</w:t>
             </w:r>
           </w:p>
         </w:tc>
@@ -1039,7 +1557,7 @@
                 <w:szCs w:val="22"/>
                 <w:color w:val="111111"/>
               </w:rPr>
-              <w:t xml:space="preserve">719</w:t>
+              <w:t xml:space="preserve">717</w:t>
             </w:r>
           </w:p>
         </w:tc>
@@ -1103,7 +1621,7 @@
                 <w:szCs w:val="22"/>
                 <w:color w:val="111111"/>
               </w:rPr>
-              <w:t xml:space="preserve">177</w:t>
+              <w:t xml:space="preserve">129</w:t>
             </w:r>
           </w:p>
         </w:tc>
@@ -1132,7 +1650,7 @@
                 <w:szCs w:val="22"/>
                 <w:color w:val="111111"/>
               </w:rPr>
-              <w:t xml:space="preserve">234</w:t>
+              <w:t xml:space="preserve">230</w:t>
             </w:r>
           </w:p>
         </w:tc>
@@ -1200,7 +1718,7 @@
                 <w:szCs w:val="22"/>
                 <w:color w:val="111111"/>
               </w:rPr>
-              <w:t xml:space="preserve">4</w:t>
+              <w:t xml:space="preserve">74</w:t>
             </w:r>
           </w:p>
         </w:tc>
@@ -1237,6 +1755,400 @@
         </w:tc>
       </w:tr>
     </w:tbl>
+    <w:p>
+      <w:pPr>
+        <w:pStyle w:val="BodyText"/>
+      </w:pPr>
+      <w:r>
+        <w:br/>
+      </w:r>
+    </w:p>
+    <w:p>
+      <w:pPr>
+        <w:pStyle w:val="BodyText"/>
+      </w:pPr>
+      <w:r>
+        <w:t xml:space="preserve">I agree about the experimenter problem here! It may also be a problem for males - some people are better at spotting a small penis than others. It would be nice to do separate analyses for males and females but we cannot distinguish sex of juveniles so that is not possible (at the moment - maybe markers near the sex determination locus will eventually make this possible…).</w:t>
+      </w:r>
+    </w:p>
+    <w:p>
+      <w:pPr>
+        <w:pStyle w:val="BodyText"/>
+      </w:pPr>
+      <w:r>
+        <w:t xml:space="preserve">The first thing I would do would be to plot size x tank and colour by the classes: juvenile, imm.male, imm.female, male, female. Then we get a visual impression of size at maturity and how it changes over tanks.</w:t>
+      </w:r>
+    </w:p>
+    <w:p>
+      <w:pPr>
+        <w:pStyle w:val="BodyText"/>
+      </w:pPr>
+      <w:r>
+        <w:t xml:space="preserve">Then we could think about fitting a model where the probability of maturity changes with size. If we ignore</w:t>
+      </w:r>
+      <w:r>
+        <w:t xml:space="preserve"> </w:t>
+      </w:r>
+      <w:r>
+        <w:t xml:space="preserve">‘</w:t>
+      </w:r>
+      <w:r>
+        <w:t xml:space="preserve">immature</w:t>
+      </w:r>
+      <w:r>
+        <w:t xml:space="preserve">’</w:t>
+      </w:r>
+      <w:r>
+        <w:t xml:space="preserve"> </w:t>
+      </w:r>
+      <w:r>
+        <w:t xml:space="preserve">individuals for the moment (probably treat them as juvenile), we can do something like this:</w:t>
+      </w:r>
+    </w:p>
+    <w:p>
+      <w:pPr>
+        <w:pStyle w:val="BodyText"/>
+      </w:pPr>
+      <m:oMath>
+        <m:r>
+          <m:t>l</m:t>
+        </m:r>
+        <m:r>
+          <m:t>o</m:t>
+        </m:r>
+        <m:r>
+          <m:t>g</m:t>
+        </m:r>
+        <m:r>
+          <m:t>i</m:t>
+        </m:r>
+        <m:r>
+          <m:t>t</m:t>
+        </m:r>
+        <m:r>
+          <m:t>(</m:t>
+        </m:r>
+        <m:sSub>
+          <m:e>
+            <m:r>
+              <m:t>p</m:t>
+            </m:r>
+          </m:e>
+          <m:sub>
+            <m:r>
+              <m:t>m</m:t>
+            </m:r>
+          </m:sub>
+        </m:sSub>
+        <m:r>
+          <m:t>)</m:t>
+        </m:r>
+        <m:r>
+          <m:t>&lt;</m:t>
+        </m:r>
+        <m:r>
+          <m:t>−</m:t>
+        </m:r>
+        <m:r>
+          <m:t>(</m:t>
+        </m:r>
+        <m:r>
+          <m:t>s</m:t>
+        </m:r>
+        <m:r>
+          <m:t>i</m:t>
+        </m:r>
+        <m:r>
+          <m:t>z</m:t>
+        </m:r>
+        <m:r>
+          <m:t>e</m:t>
+        </m:r>
+        <m:r>
+          <m:t>−</m:t>
+        </m:r>
+        <m:r>
+          <m:t>s</m:t>
+        </m:r>
+        <m:r>
+          <m:t>m</m:t>
+        </m:r>
+        <m:r>
+          <m:t>a</m:t>
+        </m:r>
+        <m:sSub>
+          <m:e>
+            <m:r>
+              <m:t>t</m:t>
+            </m:r>
+          </m:e>
+          <m:sub>
+            <m:r>
+              <m:t>m</m:t>
+            </m:r>
+          </m:sub>
+        </m:sSub>
+        <m:r>
+          <m:t>)</m:t>
+        </m:r>
+        <m:r>
+          <m:t>/</m:t>
+        </m:r>
+        <m:sSub>
+          <m:e>
+            <m:r>
+              <m:t>b</m:t>
+            </m:r>
+          </m:e>
+          <m:sub>
+            <m:r>
+              <m:t>m</m:t>
+            </m:r>
+          </m:sub>
+        </m:sSub>
+      </m:oMath>
+    </w:p>
+    <w:p>
+      <w:pPr>
+        <w:pStyle w:val="BodyText"/>
+      </w:pPr>
+      <m:oMath>
+        <m:r>
+          <m:t>l</m:t>
+        </m:r>
+        <m:r>
+          <m:t>o</m:t>
+        </m:r>
+        <m:r>
+          <m:t>g</m:t>
+        </m:r>
+        <m:r>
+          <m:t>i</m:t>
+        </m:r>
+        <m:r>
+          <m:t>t</m:t>
+        </m:r>
+        <m:r>
+          <m:t>(</m:t>
+        </m:r>
+        <m:sSub>
+          <m:e>
+            <m:r>
+              <m:t>p</m:t>
+            </m:r>
+          </m:e>
+          <m:sub>
+            <m:r>
+              <m:t>f</m:t>
+            </m:r>
+          </m:sub>
+        </m:sSub>
+        <m:r>
+          <m:t>)</m:t>
+        </m:r>
+        <m:r>
+          <m:t>&lt;</m:t>
+        </m:r>
+        <m:r>
+          <m:t>−</m:t>
+        </m:r>
+        <m:r>
+          <m:t>(</m:t>
+        </m:r>
+        <m:r>
+          <m:t>s</m:t>
+        </m:r>
+        <m:r>
+          <m:t>i</m:t>
+        </m:r>
+        <m:r>
+          <m:t>z</m:t>
+        </m:r>
+        <m:r>
+          <m:t>e</m:t>
+        </m:r>
+        <m:r>
+          <m:t>−</m:t>
+        </m:r>
+        <m:r>
+          <m:t>s</m:t>
+        </m:r>
+        <m:r>
+          <m:t>m</m:t>
+        </m:r>
+        <m:r>
+          <m:t>a</m:t>
+        </m:r>
+        <m:sSub>
+          <m:e>
+            <m:r>
+              <m:t>t</m:t>
+            </m:r>
+          </m:e>
+          <m:sub>
+            <m:r>
+              <m:t>f</m:t>
+            </m:r>
+          </m:sub>
+        </m:sSub>
+        <m:r>
+          <m:t>)</m:t>
+        </m:r>
+        <m:r>
+          <m:t>/</m:t>
+        </m:r>
+        <m:sSub>
+          <m:e>
+            <m:r>
+              <m:t>b</m:t>
+            </m:r>
+          </m:e>
+          <m:sub>
+            <m:r>
+              <m:t>f</m:t>
+            </m:r>
+          </m:sub>
+        </m:sSub>
+      </m:oMath>
+    </w:p>
+    <w:p>
+      <w:pPr>
+        <w:pStyle w:val="BodyText"/>
+      </w:pPr>
+      <w:r>
+        <w:t xml:space="preserve">p_m and p_f are the probabilities that a male or a female will be adult, given their size, the average size at which males or females become adult (smat_m, smat_f) and a slope (b_m, b_f) that determines how variable the size at maturity is.</w:t>
+      </w:r>
+    </w:p>
+    <w:p>
+      <w:pPr>
+        <w:pStyle w:val="BodyText"/>
+      </w:pPr>
+      <w:r>
+        <w:t xml:space="preserve">Then we also have the unknown sex ratio (sr) in juveniles so a snail is juvenile with probability</w:t>
+      </w:r>
+    </w:p>
+    <w:p>
+      <w:pPr>
+        <w:pStyle w:val="BodyText"/>
+      </w:pPr>
+      <m:oMath>
+        <m:sSub>
+          <m:e>
+            <m:r>
+              <m:t>p</m:t>
+            </m:r>
+          </m:e>
+          <m:sub>
+            <m:r>
+              <m:t>j</m:t>
+            </m:r>
+          </m:sub>
+        </m:sSub>
+        <m:r>
+          <m:t>&lt;</m:t>
+        </m:r>
+        <m:r>
+          <m:t>−</m:t>
+        </m:r>
+        <m:r>
+          <m:t>(</m:t>
+        </m:r>
+        <m:r>
+          <m:t>1</m:t>
+        </m:r>
+        <m:r>
+          <m:t>−</m:t>
+        </m:r>
+        <m:sSub>
+          <m:e>
+            <m:r>
+              <m:t>p</m:t>
+            </m:r>
+          </m:e>
+          <m:sub>
+            <m:r>
+              <m:t>m</m:t>
+            </m:r>
+          </m:sub>
+        </m:sSub>
+        <m:r>
+          <m:t>)</m:t>
+        </m:r>
+        <m:r>
+          <m:t>*</m:t>
+        </m:r>
+        <m:r>
+          <m:t>s</m:t>
+        </m:r>
+        <m:r>
+          <m:t>r</m:t>
+        </m:r>
+        <m:r>
+          <m:t>+</m:t>
+        </m:r>
+        <m:r>
+          <m:t>(</m:t>
+        </m:r>
+        <m:r>
+          <m:t>1</m:t>
+        </m:r>
+        <m:r>
+          <m:t>−</m:t>
+        </m:r>
+        <m:sSub>
+          <m:e>
+            <m:r>
+              <m:t>p</m:t>
+            </m:r>
+          </m:e>
+          <m:sub>
+            <m:r>
+              <m:t>f</m:t>
+            </m:r>
+          </m:sub>
+        </m:sSub>
+        <m:r>
+          <m:t>)</m:t>
+        </m:r>
+        <m:r>
+          <m:t>*</m:t>
+        </m:r>
+        <m:r>
+          <m:t>(</m:t>
+        </m:r>
+        <m:r>
+          <m:t>1</m:t>
+        </m:r>
+        <m:r>
+          <m:t>−</m:t>
+        </m:r>
+        <m:r>
+          <m:t>s</m:t>
+        </m:r>
+        <m:r>
+          <m:t>r</m:t>
+        </m:r>
+        <m:r>
+          <m:t>)</m:t>
+        </m:r>
+      </m:oMath>
+    </w:p>
+    <w:p>
+      <w:pPr>
+        <w:pStyle w:val="BodyText"/>
+      </w:pPr>
+      <w:r>
+        <w:t xml:space="preserve">maybe we don’t need this because it should just be 1-p_m-p_f (any snail that is not male or female is juvenile)</w:t>
+      </w:r>
+    </w:p>
+    <w:p>
+      <w:pPr>
+        <w:pStyle w:val="BodyText"/>
+      </w:pPr>
+      <w:r>
+        <w:t xml:space="preserve">That means we have 4 unknowns that we can fit given the size and maturity status of the individuals and assuming the parameters are constant across the contact zone. After fitting this model, it could be extended to allow the parameters to vary over tanks (or with space in the clinal data). I did something a bit like this ages ago for ANG, but without separating males and females. It was possible to fit a cline for size at maturity even though we had rather few juveniles in that data set.</w:t>
+      </w:r>
+    </w:p>
     <w:sectPr/>
   </w:body>
 </w:document>

</xml_diff>

<commit_message>
init size dependence issue
</commit_message>
<xml_diff>
--- a/docs/Littorina_offspring_size_issue.docx
+++ b/docs/Littorina_offspring_size_issue.docx
@@ -1024,22 +1024,22 @@
     <w:p>
       <w:pPr>
         <w:numPr>
+          <w:numId w:val="1001"/>
           <w:ilvl w:val="0"/>
+        </w:numPr>
+      </w:pPr>
+      <w:r>
+        <w:t xml:space="preserve">In the generation 0 parents there is not enough information about maturity (Table 2) but we could use CZA data from the contact zone experiment.</w:t>
+      </w:r>
+    </w:p>
+    <w:p>
+      <w:pPr>
+        <w:numPr>
           <w:numId w:val="1001"/>
+          <w:ilvl w:val="0"/>
         </w:numPr>
       </w:pPr>
       <w:r>
-        <w:t xml:space="preserve">In the generation 0 parents there is not enough information about maturity (Table 2) but we could use CZA data from the contact zone experiment.</w:t>
-      </w:r>
-    </w:p>
-    <w:p>
-      <w:pPr>
-        <w:numPr>
-          <w:ilvl w:val="0"/>
-          <w:numId w:val="1001"/>
-        </w:numPr>
-      </w:pPr>
-      <w:r>
         <w:t xml:space="preserve">CZA data were collected continuously along the shore and not discretely by patches but we could imitate the sampling that was done for the offspring experiment and select CZA individuals within a circle with center equal to the mean path of each population and radius of 2m (or maybe a different radius?).</w:t>
       </w:r>
     </w:p>
@@ -1069,692 +1069,6 @@
         <w:t xml:space="preserve">and by tanks?</w:t>
       </w:r>
     </w:p>
-    <w:p>
-      <w:pPr>
-        <w:pStyle w:val="TableCaption"/>
-      </w:pPr>
-      <w:r>
-        <w:t xml:space="preserve">Table 2. Frequency of maturity classes in generation 0 parents and generation 1 offspring.</w:t>
-      </w:r>
-    </w:p>
-    <w:tbl xmlns:w="http://schemas.openxmlformats.org/wordprocessingml/2006/main" xmlns:r="http://schemas.openxmlformats.org/officeDocument/2006/relationships" xmlns:w14="http://schemas.microsoft.com/office/word/2010/wordml" xmlns:wp="http://schemas.openxmlformats.org/drawingml/2006/wordprocessingDrawing" xmlns:a="http://schemas.openxmlformats.org/drawingml/2006/main" xmlns:pic="http://schemas.openxmlformats.org/drawingml/2006/picture">
-      <w:tblPr>
-        <w:tblLayout w:type="fixed"/>
-        <w:jc w:val="center"/>
-      </w:tblPr>
-      <w:tblGrid>
-        <w:gridCol w:w="2110"/>
-        <w:gridCol w:w="1328"/>
-        <w:gridCol w:w="1328"/>
-      </w:tblGrid>
-      <w:tr>
-        <w:trPr>
-          <w:cantSplit/>
-          <w:trHeight w:val="457" w:hRule="auto"/>
-          <w:tblHeader/>
-        </w:trPr>
-        <w:tc>
-          <w:tcPr>
-            <w:tcBorders>
-              <w:bottom w:val="single" w:sz="16" w:space="0" w:color="000000"/>
-              <w:top w:val="single" w:sz="16" w:space="0" w:color="000000"/>
-            </w:tcBorders>
-            <w:shd w:val="clear" w:color="auto" w:fill="FFFFFF"/>
-            <w:tcMar>
-              <w:top w:w="0" w:type="dxa"/>
-              <w:bottom w:w="0" w:type="dxa"/>
-              <w:left w:w="0" w:type="dxa"/>
-              <w:right w:w="0" w:type="dxa"/>
-            </w:tcMar>
-            <w:vAlign w:val="center"/>
-          </w:tcPr>
-          <w:p>
-            <w:pPr>
-              <w:jc w:val="left"/>
-              <w:spacing w:after="40" w:before="40"/>
-              <w:ind w:firstLine="0" w:left="100" w:right="100"/>
-            </w:pPr>
-            <w:r xmlns:w="http://schemas.openxmlformats.org/wordprocessingml/2006/main" xmlns:wp="http://schemas.openxmlformats.org/drawingml/2006/wordprocessingDrawing" xmlns:r="http://schemas.openxmlformats.org/officeDocument/2006/relationships" xmlns:w14="http://schemas.microsoft.com/office/word/2010/wordml">
-              <w:rPr>
-                <w:rFonts w:ascii="Arial" w:hAnsi="Arial" w:eastAsia="Arial" w:cs="Arial"/>
-                <w:sz w:val="22"/>
-                <w:szCs w:val="22"/>
-                <w:color w:val="111111"/>
-              </w:rPr>
-              <w:t xml:space="preserve">Maturity</w:t>
-            </w:r>
-          </w:p>
-        </w:tc>
-        <w:tc>
-          <w:tcPr>
-            <w:tcBorders>
-              <w:bottom w:val="single" w:sz="16" w:space="0" w:color="000000"/>
-              <w:top w:val="single" w:sz="16" w:space="0" w:color="000000"/>
-            </w:tcBorders>
-            <w:shd w:val="clear" w:color="auto" w:fill="FFFFFF"/>
-            <w:tcMar>
-              <w:top w:w="0" w:type="dxa"/>
-              <w:bottom w:w="0" w:type="dxa"/>
-              <w:left w:w="0" w:type="dxa"/>
-              <w:right w:w="0" w:type="dxa"/>
-            </w:tcMar>
-            <w:vAlign w:val="center"/>
-          </w:tcPr>
-          <w:p>
-            <w:pPr>
-              <w:jc w:val="right"/>
-              <w:spacing w:after="40" w:before="40"/>
-              <w:ind w:firstLine="0" w:left="100" w:right="100"/>
-            </w:pPr>
-            <w:r xmlns:w="http://schemas.openxmlformats.org/wordprocessingml/2006/main" xmlns:wp="http://schemas.openxmlformats.org/drawingml/2006/wordprocessingDrawing" xmlns:r="http://schemas.openxmlformats.org/officeDocument/2006/relationships" xmlns:w14="http://schemas.microsoft.com/office/word/2010/wordml">
-              <w:rPr>
-                <w:rFonts w:ascii="Arial" w:hAnsi="Arial" w:eastAsia="Arial" w:cs="Arial"/>
-                <w:sz w:val="22"/>
-                <w:szCs w:val="22"/>
-                <w:color w:val="111111"/>
-              </w:rPr>
-              <w:t xml:space="preserve">Count (0)</w:t>
-            </w:r>
-          </w:p>
-        </w:tc>
-        <w:tc>
-          <w:tcPr>
-            <w:tcBorders>
-              <w:bottom w:val="single" w:sz="16" w:space="0" w:color="000000"/>
-              <w:top w:val="single" w:sz="16" w:space="0" w:color="000000"/>
-            </w:tcBorders>
-            <w:shd w:val="clear" w:color="auto" w:fill="FFFFFF"/>
-            <w:tcMar>
-              <w:top w:w="0" w:type="dxa"/>
-              <w:bottom w:w="0" w:type="dxa"/>
-              <w:left w:w="0" w:type="dxa"/>
-              <w:right w:w="0" w:type="dxa"/>
-            </w:tcMar>
-            <w:vAlign w:val="center"/>
-          </w:tcPr>
-          <w:p>
-            <w:pPr>
-              <w:jc w:val="right"/>
-              <w:spacing w:after="40" w:before="40"/>
-              <w:ind w:firstLine="0" w:left="100" w:right="100"/>
-            </w:pPr>
-            <w:r xmlns:w="http://schemas.openxmlformats.org/wordprocessingml/2006/main" xmlns:wp="http://schemas.openxmlformats.org/drawingml/2006/wordprocessingDrawing" xmlns:r="http://schemas.openxmlformats.org/officeDocument/2006/relationships" xmlns:w14="http://schemas.microsoft.com/office/word/2010/wordml">
-              <w:rPr>
-                <w:rFonts w:ascii="Arial" w:hAnsi="Arial" w:eastAsia="Arial" w:cs="Arial"/>
-                <w:sz w:val="22"/>
-                <w:szCs w:val="22"/>
-                <w:color w:val="111111"/>
-              </w:rPr>
-              <w:t xml:space="preserve">Count (1)</w:t>
-            </w:r>
-          </w:p>
-        </w:tc>
-      </w:tr>
-      <w:tr>
-        <w:trPr>
-          <w:cantSplit/>
-          <w:trHeight w:val="413" w:hRule="auto"/>
-        </w:trPr>
-        <w:tc>
-          <w:tcPr>
-            <w:tcBorders/>
-            <w:shd w:val="clear" w:color="auto" w:fill="FFFFFF"/>
-            <w:tcMar>
-              <w:top w:w="0" w:type="dxa"/>
-              <w:bottom w:w="0" w:type="dxa"/>
-              <w:left w:w="0" w:type="dxa"/>
-              <w:right w:w="0" w:type="dxa"/>
-            </w:tcMar>
-            <w:vAlign w:val="center"/>
-          </w:tcPr>
-          <w:p>
-            <w:pPr>
-              <w:jc w:val="left"/>
-              <w:spacing w:after="40" w:before="40"/>
-              <w:ind w:firstLine="0" w:left="100" w:right="100"/>
-            </w:pPr>
-            <w:r xmlns:w="http://schemas.openxmlformats.org/wordprocessingml/2006/main" xmlns:wp="http://schemas.openxmlformats.org/drawingml/2006/wordprocessingDrawing" xmlns:r="http://schemas.openxmlformats.org/officeDocument/2006/relationships" xmlns:w14="http://schemas.microsoft.com/office/word/2010/wordml">
-              <w:rPr>
-                <w:rFonts w:ascii="Arial" w:hAnsi="Arial" w:eastAsia="Arial" w:cs="Arial"/>
-                <w:sz w:val="22"/>
-                <w:szCs w:val="22"/>
-                <w:color w:val="111111"/>
-              </w:rPr>
-              <w:t xml:space="preserve">female</w:t>
-            </w:r>
-          </w:p>
-        </w:tc>
-        <w:tc>
-          <w:tcPr>
-            <w:tcBorders/>
-            <w:shd w:val="clear" w:color="auto" w:fill="FFFFFF"/>
-            <w:tcMar>
-              <w:top w:w="0" w:type="dxa"/>
-              <w:bottom w:w="0" w:type="dxa"/>
-              <w:left w:w="0" w:type="dxa"/>
-              <w:right w:w="0" w:type="dxa"/>
-            </w:tcMar>
-            <w:vAlign w:val="center"/>
-          </w:tcPr>
-          <w:p>
-            <w:pPr>
-              <w:jc w:val="right"/>
-              <w:spacing w:after="40" w:before="40"/>
-              <w:ind w:firstLine="0" w:left="100" w:right="100"/>
-            </w:pPr>
-            <w:r xmlns:w="http://schemas.openxmlformats.org/wordprocessingml/2006/main" xmlns:wp="http://schemas.openxmlformats.org/drawingml/2006/wordprocessingDrawing" xmlns:r="http://schemas.openxmlformats.org/officeDocument/2006/relationships" xmlns:w14="http://schemas.microsoft.com/office/word/2010/wordml">
-              <w:rPr>
-                <w:rFonts w:ascii="Arial" w:hAnsi="Arial" w:eastAsia="Arial" w:cs="Arial"/>
-                <w:sz w:val="22"/>
-                <w:szCs w:val="22"/>
-                <w:color w:val="111111"/>
-              </w:rPr>
-              <w:t xml:space="preserve">152</w:t>
-            </w:r>
-          </w:p>
-        </w:tc>
-        <w:tc>
-          <w:tcPr>
-            <w:tcBorders/>
-            <w:shd w:val="clear" w:color="auto" w:fill="FFFFFF"/>
-            <w:tcMar>
-              <w:top w:w="0" w:type="dxa"/>
-              <w:bottom w:w="0" w:type="dxa"/>
-              <w:left w:w="0" w:type="dxa"/>
-              <w:right w:w="0" w:type="dxa"/>
-            </w:tcMar>
-            <w:vAlign w:val="center"/>
-          </w:tcPr>
-          <w:p>
-            <w:pPr>
-              <w:jc w:val="right"/>
-              <w:spacing w:after="40" w:before="40"/>
-              <w:ind w:firstLine="0" w:left="100" w:right="100"/>
-            </w:pPr>
-            <w:r xmlns:w="http://schemas.openxmlformats.org/wordprocessingml/2006/main" xmlns:wp="http://schemas.openxmlformats.org/drawingml/2006/wordprocessingDrawing" xmlns:r="http://schemas.openxmlformats.org/officeDocument/2006/relationships" xmlns:w14="http://schemas.microsoft.com/office/word/2010/wordml">
-              <w:rPr>
-                <w:rFonts w:ascii="Arial" w:hAnsi="Arial" w:eastAsia="Arial" w:cs="Arial"/>
-                <w:sz w:val="22"/>
-                <w:szCs w:val="22"/>
-                <w:color w:val="111111"/>
-              </w:rPr>
-              <w:t xml:space="preserve">187</w:t>
-            </w:r>
-          </w:p>
-        </w:tc>
-      </w:tr>
-      <w:tr>
-        <w:trPr>
-          <w:cantSplit/>
-          <w:trHeight w:val="455" w:hRule="auto"/>
-        </w:trPr>
-        <w:tc>
-          <w:tcPr>
-            <w:tcBorders/>
-            <w:shd w:val="clear" w:color="auto" w:fill="FFFFFF"/>
-            <w:tcMar>
-              <w:top w:w="0" w:type="dxa"/>
-              <w:bottom w:w="0" w:type="dxa"/>
-              <w:left w:w="0" w:type="dxa"/>
-              <w:right w:w="0" w:type="dxa"/>
-            </w:tcMar>
-            <w:vAlign w:val="center"/>
-          </w:tcPr>
-          <w:p>
-            <w:pPr>
-              <w:jc w:val="left"/>
-              <w:spacing w:after="40" w:before="40"/>
-              <w:ind w:firstLine="0" w:left="100" w:right="100"/>
-            </w:pPr>
-            <w:r xmlns:w="http://schemas.openxmlformats.org/wordprocessingml/2006/main" xmlns:wp="http://schemas.openxmlformats.org/drawingml/2006/wordprocessingDrawing" xmlns:r="http://schemas.openxmlformats.org/officeDocument/2006/relationships" xmlns:w14="http://schemas.microsoft.com/office/word/2010/wordml">
-              <w:rPr>
-                <w:rFonts w:ascii="Arial" w:hAnsi="Arial" w:eastAsia="Arial" w:cs="Arial"/>
-                <w:sz w:val="22"/>
-                <w:szCs w:val="22"/>
-                <w:color w:val="111111"/>
-              </w:rPr>
-              <w:t xml:space="preserve">immature_female</w:t>
-            </w:r>
-          </w:p>
-        </w:tc>
-        <w:tc>
-          <w:tcPr>
-            <w:tcBorders/>
-            <w:shd w:val="clear" w:color="auto" w:fill="FFFFFF"/>
-            <w:tcMar>
-              <w:top w:w="0" w:type="dxa"/>
-              <w:bottom w:w="0" w:type="dxa"/>
-              <w:left w:w="0" w:type="dxa"/>
-              <w:right w:w="0" w:type="dxa"/>
-            </w:tcMar>
-            <w:vAlign w:val="center"/>
-          </w:tcPr>
-          <w:p>
-            <w:pPr>
-              <w:jc w:val="right"/>
-              <w:spacing w:after="40" w:before="40"/>
-              <w:ind w:firstLine="0" w:left="100" w:right="100"/>
-            </w:pPr>
-            <w:r xmlns:w="http://schemas.openxmlformats.org/wordprocessingml/2006/main" xmlns:wp="http://schemas.openxmlformats.org/drawingml/2006/wordprocessingDrawing" xmlns:r="http://schemas.openxmlformats.org/officeDocument/2006/relationships" xmlns:w14="http://schemas.microsoft.com/office/word/2010/wordml">
-              <w:rPr>
-                <w:rFonts w:ascii="Arial" w:hAnsi="Arial" w:eastAsia="Arial" w:cs="Arial"/>
-                <w:sz w:val="22"/>
-                <w:szCs w:val="22"/>
-                <w:color w:val="111111"/>
-              </w:rPr>
-              <w:t xml:space="preserve">0</w:t>
-            </w:r>
-          </w:p>
-        </w:tc>
-        <w:tc>
-          <w:tcPr>
-            <w:tcBorders/>
-            <w:shd w:val="clear" w:color="auto" w:fill="FFFFFF"/>
-            <w:tcMar>
-              <w:top w:w="0" w:type="dxa"/>
-              <w:bottom w:w="0" w:type="dxa"/>
-              <w:left w:w="0" w:type="dxa"/>
-              <w:right w:w="0" w:type="dxa"/>
-            </w:tcMar>
-            <w:vAlign w:val="center"/>
-          </w:tcPr>
-          <w:p>
-            <w:pPr>
-              <w:jc w:val="right"/>
-              <w:spacing w:after="40" w:before="40"/>
-              <w:ind w:firstLine="0" w:left="100" w:right="100"/>
-            </w:pPr>
-            <w:r xmlns:w="http://schemas.openxmlformats.org/wordprocessingml/2006/main" xmlns:wp="http://schemas.openxmlformats.org/drawingml/2006/wordprocessingDrawing" xmlns:r="http://schemas.openxmlformats.org/officeDocument/2006/relationships" xmlns:w14="http://schemas.microsoft.com/office/word/2010/wordml">
-              <w:rPr>
-                <w:rFonts w:ascii="Arial" w:hAnsi="Arial" w:eastAsia="Arial" w:cs="Arial"/>
-                <w:sz w:val="22"/>
-                <w:szCs w:val="22"/>
-                <w:color w:val="111111"/>
-              </w:rPr>
-              <w:t xml:space="preserve">24</w:t>
-            </w:r>
-          </w:p>
-        </w:tc>
-      </w:tr>
-      <w:tr>
-        <w:trPr>
-          <w:cantSplit/>
-          <w:trHeight w:val="452" w:hRule="auto"/>
-        </w:trPr>
-        <w:tc>
-          <w:tcPr>
-            <w:tcBorders/>
-            <w:shd w:val="clear" w:color="auto" w:fill="FFFFFF"/>
-            <w:tcMar>
-              <w:top w:w="0" w:type="dxa"/>
-              <w:bottom w:w="0" w:type="dxa"/>
-              <w:left w:w="0" w:type="dxa"/>
-              <w:right w:w="0" w:type="dxa"/>
-            </w:tcMar>
-            <w:vAlign w:val="center"/>
-          </w:tcPr>
-          <w:p>
-            <w:pPr>
-              <w:jc w:val="left"/>
-              <w:spacing w:after="40" w:before="40"/>
-              <w:ind w:firstLine="0" w:left="100" w:right="100"/>
-            </w:pPr>
-            <w:r xmlns:w="http://schemas.openxmlformats.org/wordprocessingml/2006/main" xmlns:wp="http://schemas.openxmlformats.org/drawingml/2006/wordprocessingDrawing" xmlns:r="http://schemas.openxmlformats.org/officeDocument/2006/relationships" xmlns:w14="http://schemas.microsoft.com/office/word/2010/wordml">
-              <w:rPr>
-                <w:rFonts w:ascii="Arial" w:hAnsi="Arial" w:eastAsia="Arial" w:cs="Arial"/>
-                <w:sz w:val="22"/>
-                <w:szCs w:val="22"/>
-                <w:color w:val="111111"/>
-              </w:rPr>
-              <w:t xml:space="preserve">immature_male</w:t>
-            </w:r>
-          </w:p>
-        </w:tc>
-        <w:tc>
-          <w:tcPr>
-            <w:tcBorders/>
-            <w:shd w:val="clear" w:color="auto" w:fill="FFFFFF"/>
-            <w:tcMar>
-              <w:top w:w="0" w:type="dxa"/>
-              <w:bottom w:w="0" w:type="dxa"/>
-              <w:left w:w="0" w:type="dxa"/>
-              <w:right w:w="0" w:type="dxa"/>
-            </w:tcMar>
-            <w:vAlign w:val="center"/>
-          </w:tcPr>
-          <w:p>
-            <w:pPr>
-              <w:jc w:val="right"/>
-              <w:spacing w:after="40" w:before="40"/>
-              <w:ind w:firstLine="0" w:left="100" w:right="100"/>
-            </w:pPr>
-            <w:r xmlns:w="http://schemas.openxmlformats.org/wordprocessingml/2006/main" xmlns:wp="http://schemas.openxmlformats.org/drawingml/2006/wordprocessingDrawing" xmlns:r="http://schemas.openxmlformats.org/officeDocument/2006/relationships" xmlns:w14="http://schemas.microsoft.com/office/word/2010/wordml">
-              <w:rPr>
-                <w:rFonts w:ascii="Arial" w:hAnsi="Arial" w:eastAsia="Arial" w:cs="Arial"/>
-                <w:sz w:val="22"/>
-                <w:szCs w:val="22"/>
-                <w:color w:val="111111"/>
-              </w:rPr>
-              <w:t xml:space="preserve">6</w:t>
-            </w:r>
-          </w:p>
-        </w:tc>
-        <w:tc>
-          <w:tcPr>
-            <w:tcBorders/>
-            <w:shd w:val="clear" w:color="auto" w:fill="FFFFFF"/>
-            <w:tcMar>
-              <w:top w:w="0" w:type="dxa"/>
-              <w:bottom w:w="0" w:type="dxa"/>
-              <w:left w:w="0" w:type="dxa"/>
-              <w:right w:w="0" w:type="dxa"/>
-            </w:tcMar>
-            <w:vAlign w:val="center"/>
-          </w:tcPr>
-          <w:p>
-            <w:pPr>
-              <w:jc w:val="right"/>
-              <w:spacing w:after="40" w:before="40"/>
-              <w:ind w:firstLine="0" w:left="100" w:right="100"/>
-            </w:pPr>
-            <w:r xmlns:w="http://schemas.openxmlformats.org/wordprocessingml/2006/main" xmlns:wp="http://schemas.openxmlformats.org/drawingml/2006/wordprocessingDrawing" xmlns:r="http://schemas.openxmlformats.org/officeDocument/2006/relationships" xmlns:w14="http://schemas.microsoft.com/office/word/2010/wordml">
-              <w:rPr>
-                <w:rFonts w:ascii="Arial" w:hAnsi="Arial" w:eastAsia="Arial" w:cs="Arial"/>
-                <w:sz w:val="22"/>
-                <w:szCs w:val="22"/>
-                <w:color w:val="111111"/>
-              </w:rPr>
-              <w:t xml:space="preserve">37</w:t>
-            </w:r>
-          </w:p>
-        </w:tc>
-      </w:tr>
-      <w:tr>
-        <w:trPr>
-          <w:cantSplit/>
-          <w:trHeight w:val="454" w:hRule="auto"/>
-        </w:trPr>
-        <w:tc>
-          <w:tcPr>
-            <w:tcBorders/>
-            <w:shd w:val="clear" w:color="auto" w:fill="FFFFFF"/>
-            <w:tcMar>
-              <w:top w:w="0" w:type="dxa"/>
-              <w:bottom w:w="0" w:type="dxa"/>
-              <w:left w:w="0" w:type="dxa"/>
-              <w:right w:w="0" w:type="dxa"/>
-            </w:tcMar>
-            <w:vAlign w:val="center"/>
-          </w:tcPr>
-          <w:p>
-            <w:pPr>
-              <w:jc w:val="left"/>
-              <w:spacing w:after="40" w:before="40"/>
-              <w:ind w:firstLine="0" w:left="100" w:right="100"/>
-            </w:pPr>
-            <w:r xmlns:w="http://schemas.openxmlformats.org/wordprocessingml/2006/main" xmlns:wp="http://schemas.openxmlformats.org/drawingml/2006/wordprocessingDrawing" xmlns:r="http://schemas.openxmlformats.org/officeDocument/2006/relationships" xmlns:w14="http://schemas.microsoft.com/office/word/2010/wordml">
-              <w:rPr>
-                <w:rFonts w:ascii="Arial" w:hAnsi="Arial" w:eastAsia="Arial" w:cs="Arial"/>
-                <w:sz w:val="22"/>
-                <w:szCs w:val="22"/>
-                <w:color w:val="111111"/>
-              </w:rPr>
-              <w:t xml:space="preserve">juvenile</w:t>
-            </w:r>
-          </w:p>
-        </w:tc>
-        <w:tc>
-          <w:tcPr>
-            <w:tcBorders/>
-            <w:shd w:val="clear" w:color="auto" w:fill="FFFFFF"/>
-            <w:tcMar>
-              <w:top w:w="0" w:type="dxa"/>
-              <w:bottom w:w="0" w:type="dxa"/>
-              <w:left w:w="0" w:type="dxa"/>
-              <w:right w:w="0" w:type="dxa"/>
-            </w:tcMar>
-            <w:vAlign w:val="center"/>
-          </w:tcPr>
-          <w:p>
-            <w:pPr>
-              <w:jc w:val="right"/>
-              <w:spacing w:after="40" w:before="40"/>
-              <w:ind w:firstLine="0" w:left="100" w:right="100"/>
-            </w:pPr>
-            <w:r xmlns:w="http://schemas.openxmlformats.org/wordprocessingml/2006/main" xmlns:wp="http://schemas.openxmlformats.org/drawingml/2006/wordprocessingDrawing" xmlns:r="http://schemas.openxmlformats.org/officeDocument/2006/relationships" xmlns:w14="http://schemas.microsoft.com/office/word/2010/wordml">
-              <w:rPr>
-                <w:rFonts w:ascii="Arial" w:hAnsi="Arial" w:eastAsia="Arial" w:cs="Arial"/>
-                <w:sz w:val="22"/>
-                <w:szCs w:val="22"/>
-                <w:color w:val="111111"/>
-              </w:rPr>
-              <w:t xml:space="preserve">74</w:t>
-            </w:r>
-          </w:p>
-        </w:tc>
-        <w:tc>
-          <w:tcPr>
-            <w:tcBorders/>
-            <w:shd w:val="clear" w:color="auto" w:fill="FFFFFF"/>
-            <w:tcMar>
-              <w:top w:w="0" w:type="dxa"/>
-              <w:bottom w:w="0" w:type="dxa"/>
-              <w:left w:w="0" w:type="dxa"/>
-              <w:right w:w="0" w:type="dxa"/>
-            </w:tcMar>
-            <w:vAlign w:val="center"/>
-          </w:tcPr>
-          <w:p>
-            <w:pPr>
-              <w:jc w:val="right"/>
-              <w:spacing w:after="40" w:before="40"/>
-              <w:ind w:firstLine="0" w:left="100" w:right="100"/>
-            </w:pPr>
-            <w:r xmlns:w="http://schemas.openxmlformats.org/wordprocessingml/2006/main" xmlns:wp="http://schemas.openxmlformats.org/drawingml/2006/wordprocessingDrawing" xmlns:r="http://schemas.openxmlformats.org/officeDocument/2006/relationships" xmlns:w14="http://schemas.microsoft.com/office/word/2010/wordml">
-              <w:rPr>
-                <w:rFonts w:ascii="Arial" w:hAnsi="Arial" w:eastAsia="Arial" w:cs="Arial"/>
-                <w:sz w:val="22"/>
-                <w:szCs w:val="22"/>
-                <w:color w:val="111111"/>
-              </w:rPr>
-              <w:t xml:space="preserve">717</w:t>
-            </w:r>
-          </w:p>
-        </w:tc>
-      </w:tr>
-      <w:tr>
-        <w:trPr>
-          <w:cantSplit/>
-          <w:trHeight w:val="412" w:hRule="auto"/>
-        </w:trPr>
-        <w:tc>
-          <w:tcPr>
-            <w:tcBorders/>
-            <w:shd w:val="clear" w:color="auto" w:fill="FFFFFF"/>
-            <w:tcMar>
-              <w:top w:w="0" w:type="dxa"/>
-              <w:bottom w:w="0" w:type="dxa"/>
-              <w:left w:w="0" w:type="dxa"/>
-              <w:right w:w="0" w:type="dxa"/>
-            </w:tcMar>
-            <w:vAlign w:val="center"/>
-          </w:tcPr>
-          <w:p>
-            <w:pPr>
-              <w:jc w:val="left"/>
-              <w:spacing w:after="40" w:before="40"/>
-              <w:ind w:firstLine="0" w:left="100" w:right="100"/>
-            </w:pPr>
-            <w:r xmlns:w="http://schemas.openxmlformats.org/wordprocessingml/2006/main" xmlns:wp="http://schemas.openxmlformats.org/drawingml/2006/wordprocessingDrawing" xmlns:r="http://schemas.openxmlformats.org/officeDocument/2006/relationships" xmlns:w14="http://schemas.microsoft.com/office/word/2010/wordml">
-              <w:rPr>
-                <w:rFonts w:ascii="Arial" w:hAnsi="Arial" w:eastAsia="Arial" w:cs="Arial"/>
-                <w:sz w:val="22"/>
-                <w:szCs w:val="22"/>
-                <w:color w:val="111111"/>
-              </w:rPr>
-              <w:t xml:space="preserve">male</w:t>
-            </w:r>
-          </w:p>
-        </w:tc>
-        <w:tc>
-          <w:tcPr>
-            <w:tcBorders/>
-            <w:shd w:val="clear" w:color="auto" w:fill="FFFFFF"/>
-            <w:tcMar>
-              <w:top w:w="0" w:type="dxa"/>
-              <w:bottom w:w="0" w:type="dxa"/>
-              <w:left w:w="0" w:type="dxa"/>
-              <w:right w:w="0" w:type="dxa"/>
-            </w:tcMar>
-            <w:vAlign w:val="center"/>
-          </w:tcPr>
-          <w:p>
-            <w:pPr>
-              <w:jc w:val="right"/>
-              <w:spacing w:after="40" w:before="40"/>
-              <w:ind w:firstLine="0" w:left="100" w:right="100"/>
-            </w:pPr>
-            <w:r xmlns:w="http://schemas.openxmlformats.org/wordprocessingml/2006/main" xmlns:wp="http://schemas.openxmlformats.org/drawingml/2006/wordprocessingDrawing" xmlns:r="http://schemas.openxmlformats.org/officeDocument/2006/relationships" xmlns:w14="http://schemas.microsoft.com/office/word/2010/wordml">
-              <w:rPr>
-                <w:rFonts w:ascii="Arial" w:hAnsi="Arial" w:eastAsia="Arial" w:cs="Arial"/>
-                <w:sz w:val="22"/>
-                <w:szCs w:val="22"/>
-                <w:color w:val="111111"/>
-              </w:rPr>
-              <w:t xml:space="preserve">129</w:t>
-            </w:r>
-          </w:p>
-        </w:tc>
-        <w:tc>
-          <w:tcPr>
-            <w:tcBorders/>
-            <w:shd w:val="clear" w:color="auto" w:fill="FFFFFF"/>
-            <w:tcMar>
-              <w:top w:w="0" w:type="dxa"/>
-              <w:bottom w:w="0" w:type="dxa"/>
-              <w:left w:w="0" w:type="dxa"/>
-              <w:right w:w="0" w:type="dxa"/>
-            </w:tcMar>
-            <w:vAlign w:val="center"/>
-          </w:tcPr>
-          <w:p>
-            <w:pPr>
-              <w:jc w:val="right"/>
-              <w:spacing w:after="40" w:before="40"/>
-              <w:ind w:firstLine="0" w:left="100" w:right="100"/>
-            </w:pPr>
-            <w:r xmlns:w="http://schemas.openxmlformats.org/wordprocessingml/2006/main" xmlns:wp="http://schemas.openxmlformats.org/drawingml/2006/wordprocessingDrawing" xmlns:r="http://schemas.openxmlformats.org/officeDocument/2006/relationships" xmlns:w14="http://schemas.microsoft.com/office/word/2010/wordml">
-              <w:rPr>
-                <w:rFonts w:ascii="Arial" w:hAnsi="Arial" w:eastAsia="Arial" w:cs="Arial"/>
-                <w:sz w:val="22"/>
-                <w:szCs w:val="22"/>
-                <w:color w:val="111111"/>
-              </w:rPr>
-              <w:t xml:space="preserve">230</w:t>
-            </w:r>
-          </w:p>
-        </w:tc>
-      </w:tr>
-      <w:tr>
-        <w:trPr>
-          <w:cantSplit/>
-          <w:trHeight w:val="454" w:hRule="auto"/>
-        </w:trPr>
-        <w:tc>
-          <w:tcPr>
-            <w:tcBorders>
-              <w:bottom w:val="single" w:sz="16" w:space="0" w:color="000000"/>
-            </w:tcBorders>
-            <w:shd w:val="clear" w:color="auto" w:fill="FFFFFF"/>
-            <w:tcMar>
-              <w:top w:w="0" w:type="dxa"/>
-              <w:bottom w:w="0" w:type="dxa"/>
-              <w:left w:w="0" w:type="dxa"/>
-              <w:right w:w="0" w:type="dxa"/>
-            </w:tcMar>
-            <w:vAlign w:val="center"/>
-          </w:tcPr>
-          <w:p>
-            <w:pPr>
-              <w:jc w:val="left"/>
-              <w:spacing w:after="40" w:before="40"/>
-              <w:ind w:firstLine="0" w:left="100" w:right="100"/>
-            </w:pPr>
-            <w:r xmlns:w="http://schemas.openxmlformats.org/wordprocessingml/2006/main" xmlns:wp="http://schemas.openxmlformats.org/drawingml/2006/wordprocessingDrawing" xmlns:r="http://schemas.openxmlformats.org/officeDocument/2006/relationships" xmlns:w14="http://schemas.microsoft.com/office/word/2010/wordml">
-              <w:rPr>
-                <w:rFonts w:ascii="Arial" w:hAnsi="Arial" w:eastAsia="Arial" w:cs="Arial"/>
-                <w:sz w:val="22"/>
-                <w:szCs w:val="22"/>
-                <w:color w:val="111111"/>
-              </w:rPr>
-              <w:t xml:space="preserve">missing</w:t>
-            </w:r>
-          </w:p>
-        </w:tc>
-        <w:tc>
-          <w:tcPr>
-            <w:tcBorders>
-              <w:bottom w:val="single" w:sz="16" w:space="0" w:color="000000"/>
-            </w:tcBorders>
-            <w:shd w:val="clear" w:color="auto" w:fill="FFFFFF"/>
-            <w:tcMar>
-              <w:top w:w="0" w:type="dxa"/>
-              <w:bottom w:w="0" w:type="dxa"/>
-              <w:left w:w="0" w:type="dxa"/>
-              <w:right w:w="0" w:type="dxa"/>
-            </w:tcMar>
-            <w:vAlign w:val="center"/>
-          </w:tcPr>
-          <w:p>
-            <w:pPr>
-              <w:jc w:val="right"/>
-              <w:spacing w:after="40" w:before="40"/>
-              <w:ind w:firstLine="0" w:left="100" w:right="100"/>
-            </w:pPr>
-            <w:r xmlns:w="http://schemas.openxmlformats.org/wordprocessingml/2006/main" xmlns:wp="http://schemas.openxmlformats.org/drawingml/2006/wordprocessingDrawing" xmlns:r="http://schemas.openxmlformats.org/officeDocument/2006/relationships" xmlns:w14="http://schemas.microsoft.com/office/word/2010/wordml">
-              <w:rPr>
-                <w:rFonts w:ascii="Arial" w:hAnsi="Arial" w:eastAsia="Arial" w:cs="Arial"/>
-                <w:sz w:val="22"/>
-                <w:szCs w:val="22"/>
-                <w:color w:val="111111"/>
-              </w:rPr>
-              <w:t xml:space="preserve">74</w:t>
-            </w:r>
-          </w:p>
-        </w:tc>
-        <w:tc>
-          <w:tcPr>
-            <w:tcBorders>
-              <w:bottom w:val="single" w:sz="16" w:space="0" w:color="000000"/>
-            </w:tcBorders>
-            <w:shd w:val="clear" w:color="auto" w:fill="FFFFFF"/>
-            <w:tcMar>
-              <w:top w:w="0" w:type="dxa"/>
-              <w:bottom w:w="0" w:type="dxa"/>
-              <w:left w:w="0" w:type="dxa"/>
-              <w:right w:w="0" w:type="dxa"/>
-            </w:tcMar>
-            <w:vAlign w:val="center"/>
-          </w:tcPr>
-          <w:p>
-            <w:pPr>
-              <w:jc w:val="right"/>
-              <w:spacing w:after="40" w:before="40"/>
-              <w:ind w:firstLine="0" w:left="100" w:right="100"/>
-            </w:pPr>
-            <w:r xmlns:w="http://schemas.openxmlformats.org/wordprocessingml/2006/main" xmlns:wp="http://schemas.openxmlformats.org/drawingml/2006/wordprocessingDrawing" xmlns:r="http://schemas.openxmlformats.org/officeDocument/2006/relationships" xmlns:w14="http://schemas.microsoft.com/office/word/2010/wordml">
-              <w:rPr>
-                <w:rFonts w:ascii="Arial" w:hAnsi="Arial" w:eastAsia="Arial" w:cs="Arial"/>
-                <w:sz w:val="22"/>
-                <w:szCs w:val="22"/>
-                <w:color w:val="111111"/>
-              </w:rPr>
-              <w:t xml:space="preserve">20</w:t>
-            </w:r>
-          </w:p>
-        </w:tc>
-      </w:tr>
-    </w:tbl>
     <w:p>
       <w:pPr>
         <w:pStyle w:val="BodyText"/>
@@ -2570,7 +1884,7 @@
       <w:rFonts w:asciiTheme="majorHAnsi" w:eastAsiaTheme="majorEastAsia" w:hAnsiTheme="majorHAnsi" w:cstheme="majorBidi"/>
       <w:b/>
       <w:bCs/>
-      <w:color w:val="4F81BD" w:themeColor="accent1"/>
+      <w:color w:val="345A8A" w:themeColor="accent1" w:themeShade="B5"/>
       <w:sz w:val="32"/>
       <w:szCs w:val="32"/>
     </w:rPr>
@@ -2593,8 +1907,8 @@
       <w:b/>
       <w:bCs/>
       <w:color w:val="4F81BD" w:themeColor="accent1"/>
-      <w:sz w:val="28"/>
-      <w:szCs w:val="28"/>
+      <w:sz w:val="32"/>
+      <w:szCs w:val="32"/>
     </w:rPr>
   </w:style>
   <w:style w:type="paragraph" w:styleId="Heading3">
@@ -2615,8 +1929,8 @@
       <w:b/>
       <w:bCs/>
       <w:color w:val="4F81BD" w:themeColor="accent1"/>
-      <w:sz w:val="24"/>
-      <w:szCs w:val="24"/>
+      <w:sz w:val="28"/>
+      <w:szCs w:val="28"/>
     </w:rPr>
   </w:style>
   <w:style w:type="paragraph" w:styleId="Heading4">
@@ -2634,7 +1948,7 @@
     </w:pPr>
     <w:rPr>
       <w:rFonts w:asciiTheme="majorHAnsi" w:eastAsiaTheme="majorEastAsia" w:hAnsiTheme="majorHAnsi" w:cstheme="majorBidi"/>
-      <w:i/>
+      <w:b/>
       <w:bCs/>
       <w:color w:val="4F81BD" w:themeColor="accent1"/>
       <w:sz w:val="24"/>
@@ -2656,6 +1970,7 @@
     </w:pPr>
     <w:rPr>
       <w:rFonts w:asciiTheme="majorHAnsi" w:eastAsiaTheme="majorEastAsia" w:hAnsiTheme="majorHAnsi" w:cstheme="majorBidi"/>
+      <w:i/>
       <w:iCs/>
       <w:color w:val="4F81BD" w:themeColor="accent1"/>
       <w:sz w:val="24"/>
@@ -2751,8 +2066,14 @@
     <w:qFormat/>
     <w:pPr>
       <w:spacing w:before="100" w:after="100"/>
-      <w:ind w:firstLine="0" w:left="480" w:right="480"/>
+      <w:ind w:firstLine="0"/>
     </w:pPr>
+    <w:rPr>
+      <w:rFonts w:asciiTheme="majorHAnsi" w:eastAsiaTheme="majorEastAsia" w:hAnsiTheme="majorHAnsi" w:cstheme="majorBidi"/>
+      <w:bCs/>
+      <w:sz w:val="20"/>
+      <w:szCs w:val="20"/>
+    </w:rPr>
   </w:style>
   <w:style w:type="paragraph" w:styleId="FootnoteText">
     <w:name w:val="Footnote Text"/>

</xml_diff>